<commit_message>
modified Homecreen, create new HotelSCreen, modified task
</commit_message>
<xml_diff>
--- a/Task.docx
+++ b/Task.docx
@@ -14,8 +14,14 @@
           <w:ilvl w:val="0"/>
           <w:numId w:val="1"/>
         </w:numPr>
+        <w:rPr>
+          <w:strike/>
+        </w:rPr>
       </w:pPr>
       <w:r>
+        <w:rPr>
+          <w:strike/>
+        </w:rPr>
         <w:t>Create home screen</w:t>
       </w:r>
     </w:p>
@@ -26,12 +32,21 @@
           <w:ilvl w:val="1"/>
           <w:numId w:val="1"/>
         </w:numPr>
+        <w:rPr>
+          <w:strike/>
+        </w:rPr>
       </w:pPr>
       <w:r>
+        <w:rPr>
+          <w:strike/>
+        </w:rPr>
         <w:t xml:space="preserve">Add </w:t>
       </w:r>
       <w:proofErr w:type="spellStart"/>
       <w:r>
+        <w:rPr>
+          <w:strike/>
+        </w:rPr>
         <w:t>lable</w:t>
       </w:r>
       <w:proofErr w:type="spellEnd"/>
@@ -43,8 +58,14 @@
           <w:ilvl w:val="1"/>
           <w:numId w:val="1"/>
         </w:numPr>
+        <w:rPr>
+          <w:strike/>
+        </w:rPr>
       </w:pPr>
       <w:r>
+        <w:rPr>
+          <w:strike/>
+        </w:rPr>
         <w:t>Search input</w:t>
       </w:r>
     </w:p>
@@ -55,9 +76,15 @@
           <w:ilvl w:val="1"/>
           <w:numId w:val="1"/>
         </w:numPr>
+        <w:rPr>
+          <w:strike/>
+        </w:rPr>
       </w:pPr>
       <w:proofErr w:type="spellStart"/>
       <w:r>
+        <w:rPr>
+          <w:strike/>
+        </w:rPr>
         <w:t>Lable</w:t>
       </w:r>
       <w:proofErr w:type="spellEnd"/>
@@ -69,8 +96,14 @@
           <w:ilvl w:val="1"/>
           <w:numId w:val="1"/>
         </w:numPr>
+        <w:rPr>
+          <w:strike/>
+        </w:rPr>
       </w:pPr>
       <w:r>
+        <w:rPr>
+          <w:strike/>
+        </w:rPr>
         <w:t>Buttons</w:t>
       </w:r>
     </w:p>
@@ -81,9 +114,15 @@
           <w:ilvl w:val="1"/>
           <w:numId w:val="1"/>
         </w:numPr>
+        <w:rPr>
+          <w:strike/>
+        </w:rPr>
       </w:pPr>
       <w:proofErr w:type="spellStart"/>
       <w:r>
+        <w:rPr>
+          <w:strike/>
+        </w:rPr>
         <w:t>Lable</w:t>
       </w:r>
       <w:proofErr w:type="spellEnd"/>
@@ -95,8 +134,14 @@
           <w:ilvl w:val="1"/>
           <w:numId w:val="1"/>
         </w:numPr>
+        <w:rPr>
+          <w:strike/>
+        </w:rPr>
       </w:pPr>
       <w:r>
+        <w:rPr>
+          <w:strike/>
+        </w:rPr>
         <w:t>4 buttons</w:t>
       </w:r>
     </w:p>
@@ -107,8 +152,14 @@
           <w:ilvl w:val="2"/>
           <w:numId w:val="1"/>
         </w:numPr>
+        <w:rPr>
+          <w:strike/>
+        </w:rPr>
       </w:pPr>
       <w:r>
+        <w:rPr>
+          <w:strike/>
+        </w:rPr>
         <w:t>Button 1: change to Hotel screen</w:t>
       </w:r>
       <w:bookmarkStart w:id="0" w:name="_GoBack"/>

</xml_diff>

<commit_message>
worked with second screens
</commit_message>
<xml_diff>
--- a/Task.docx
+++ b/Task.docx
@@ -161,6 +161,134 @@
           <w:strike/>
         </w:rPr>
         <w:t>Button 1: change to Hotel screen</w:t>
+      </w:r>
+    </w:p>
+    <w:p>
+      <w:pPr>
+        <w:pStyle w:val="ListParagraph"/>
+        <w:numPr>
+          <w:ilvl w:val="0"/>
+          <w:numId w:val="1"/>
+        </w:numPr>
+      </w:pPr>
+      <w:r>
+        <w:t>Create hotel screen</w:t>
+      </w:r>
+    </w:p>
+    <w:p>
+      <w:pPr>
+        <w:pStyle w:val="ListParagraph"/>
+        <w:numPr>
+          <w:ilvl w:val="1"/>
+          <w:numId w:val="1"/>
+        </w:numPr>
+        <w:rPr>
+          <w:strike/>
+        </w:rPr>
+      </w:pPr>
+      <w:r>
+        <w:rPr>
+          <w:strike/>
+        </w:rPr>
+        <w:t>Add image</w:t>
+      </w:r>
+    </w:p>
+    <w:p>
+      <w:pPr>
+        <w:pStyle w:val="ListParagraph"/>
+        <w:numPr>
+          <w:ilvl w:val="1"/>
+          <w:numId w:val="1"/>
+        </w:numPr>
+        <w:rPr>
+          <w:strike/>
+        </w:rPr>
+      </w:pPr>
+      <w:proofErr w:type="spellStart"/>
+      <w:r>
+        <w:rPr>
+          <w:strike/>
+        </w:rPr>
+        <w:t>Lable</w:t>
+      </w:r>
+      <w:proofErr w:type="spellEnd"/>
+    </w:p>
+    <w:p>
+      <w:pPr>
+        <w:pStyle w:val="ListParagraph"/>
+        <w:numPr>
+          <w:ilvl w:val="1"/>
+          <w:numId w:val="1"/>
+        </w:numPr>
+        <w:rPr>
+          <w:strike/>
+        </w:rPr>
+      </w:pPr>
+      <w:r>
+        <w:rPr>
+          <w:strike/>
+        </w:rPr>
+        <w:t>3 buttons</w:t>
+      </w:r>
+    </w:p>
+    <w:p>
+      <w:pPr>
+        <w:pStyle w:val="ListParagraph"/>
+        <w:numPr>
+          <w:ilvl w:val="1"/>
+          <w:numId w:val="1"/>
+        </w:numPr>
+        <w:rPr>
+          <w:strike/>
+        </w:rPr>
+      </w:pPr>
+      <w:r>
+        <w:rPr>
+          <w:strike/>
+        </w:rPr>
+        <w:t>Image</w:t>
+      </w:r>
+    </w:p>
+    <w:p>
+      <w:pPr>
+        <w:pStyle w:val="ListParagraph"/>
+        <w:numPr>
+          <w:ilvl w:val="1"/>
+          <w:numId w:val="1"/>
+        </w:numPr>
+        <w:rPr>
+          <w:strike/>
+        </w:rPr>
+      </w:pPr>
+      <w:r>
+        <w:rPr>
+          <w:strike/>
+        </w:rPr>
+        <w:t>2 label</w:t>
+      </w:r>
+    </w:p>
+    <w:p>
+      <w:pPr>
+        <w:pStyle w:val="ListParagraph"/>
+        <w:numPr>
+          <w:ilvl w:val="1"/>
+          <w:numId w:val="1"/>
+        </w:numPr>
+      </w:pPr>
+      <w:r>
+        <w:t>Label</w:t>
+      </w:r>
+    </w:p>
+    <w:p>
+      <w:pPr>
+        <w:pStyle w:val="ListParagraph"/>
+        <w:numPr>
+          <w:ilvl w:val="1"/>
+          <w:numId w:val="1"/>
+        </w:numPr>
+      </w:pPr>
+      <w:r>
+        <w:t>3 buttons</w:t>
       </w:r>
       <w:bookmarkStart w:id="0" w:name="_GoBack"/>
       <w:bookmarkEnd w:id="0"/>

</xml_diff>